<commit_message>
Change the note and presentation
</commit_message>
<xml_diff>
--- a/Презентация и записка/Записка.docx
+++ b/Презентация и записка/Записка.docx
@@ -169,7 +169,28 @@
           <w:sz w:val="24"/>
           <w:szCs w:val="24"/>
         </w:rPr>
-        <w:t>Подключить к ПК интернет</w:t>
+        <w:t xml:space="preserve">Подключить ПК </w:t>
+      </w:r>
+      <w:r>
+        <w:rPr>
+          <w:sz w:val="24"/>
+          <w:szCs w:val="24"/>
+        </w:rPr>
+        <w:t xml:space="preserve">к </w:t>
+      </w:r>
+      <w:r>
+        <w:rPr>
+          <w:sz w:val="24"/>
+          <w:szCs w:val="24"/>
+        </w:rPr>
+        <w:t>интернет</w:t>
+      </w:r>
+      <w:r>
+        <w:rPr>
+          <w:sz w:val="24"/>
+          <w:szCs w:val="24"/>
+        </w:rPr>
+        <w:t>у</w:t>
       </w:r>
     </w:p>
     <w:p>
@@ -260,22 +281,62 @@
           <w:sz w:val="24"/>
           <w:szCs w:val="24"/>
         </w:rPr>
-        <w:t>Можно з</w:t>
-      </w:r>
-      <w:r>
-        <w:rPr>
-          <w:sz w:val="24"/>
-          <w:szCs w:val="24"/>
-        </w:rPr>
-        <w:t xml:space="preserve">апустить файл </w:t>
-      </w:r>
+        <w:t xml:space="preserve">Найти бота </w:t>
+      </w:r>
+      <w:proofErr w:type="gramStart"/>
+      <w:r>
+        <w:rPr>
+          <w:sz w:val="24"/>
+          <w:szCs w:val="24"/>
+        </w:rPr>
+        <w:t>в телеграмм</w:t>
+      </w:r>
+      <w:proofErr w:type="gramEnd"/>
+      <w:r>
+        <w:rPr>
+          <w:sz w:val="24"/>
+          <w:szCs w:val="24"/>
+        </w:rPr>
+        <w:t xml:space="preserve"> </w:t>
+      </w:r>
+      <w:r>
+        <w:rPr>
+          <w:sz w:val="24"/>
+          <w:szCs w:val="24"/>
+        </w:rPr>
+        <w:t>@translatorsiriusbot</w:t>
+      </w:r>
+      <w:r>
+        <w:rPr>
+          <w:sz w:val="24"/>
+          <w:szCs w:val="24"/>
+        </w:rPr>
+        <w:t xml:space="preserve">. Если работать не будет, нужно запустить локально – запустить файл </w:t>
+      </w:r>
+      <w:proofErr w:type="spellStart"/>
       <w:r>
         <w:rPr>
           <w:sz w:val="24"/>
           <w:szCs w:val="24"/>
           <w:lang w:val="en-US"/>
         </w:rPr>
-        <w:t>main</w:t>
+        <w:t>tg</w:t>
+      </w:r>
+      <w:proofErr w:type="spellEnd"/>
+      <w:r>
+        <w:rPr>
+          <w:sz w:val="24"/>
+          <w:szCs w:val="24"/>
+        </w:rPr>
+        <w:t>_</w:t>
+      </w:r>
+      <w:r>
+        <w:rPr>
+          <w:sz w:val="24"/>
+          <w:szCs w:val="24"/>
+          <w:lang w:val="en-US"/>
+        </w:rPr>
+        <w:t>bot</w:t>
       </w:r>
       <w:r>
         <w:rPr>
@@ -284,79 +345,14 @@
         </w:rPr>
         <w:t>.</w:t>
       </w:r>
+      <w:proofErr w:type="spellStart"/>
       <w:r>
         <w:rPr>
           <w:sz w:val="24"/>
           <w:szCs w:val="24"/>
           <w:lang w:val="en-US"/>
         </w:rPr>
-        <w:t>exe</w:t>
-      </w:r>
-      <w:r>
-        <w:rPr>
-          <w:sz w:val="24"/>
-          <w:szCs w:val="24"/>
-        </w:rPr>
-        <w:t>, если он будет работоспособным</w:t>
-      </w:r>
-    </w:p>
-    <w:p>
-      <w:pPr>
-        <w:pStyle w:val="a3"/>
-        <w:numPr>
-          <w:ilvl w:val="0"/>
-          <w:numId w:val="5"/>
-        </w:numPr>
-        <w:rPr>
-          <w:sz w:val="24"/>
-          <w:szCs w:val="24"/>
-        </w:rPr>
-      </w:pPr>
-      <w:r>
-        <w:rPr>
-          <w:sz w:val="24"/>
-          <w:szCs w:val="24"/>
-        </w:rPr>
-        <w:t xml:space="preserve">Найти бота </w:t>
-      </w:r>
-      <w:proofErr w:type="gramStart"/>
-      <w:r>
-        <w:rPr>
-          <w:sz w:val="24"/>
-          <w:szCs w:val="24"/>
-        </w:rPr>
-        <w:t>в телеграмм</w:t>
-      </w:r>
-      <w:proofErr w:type="gramEnd"/>
-      <w:r>
-        <w:rPr>
-          <w:sz w:val="24"/>
-          <w:szCs w:val="24"/>
-        </w:rPr>
-        <w:t xml:space="preserve"> </w:t>
-      </w:r>
-      <w:r>
-        <w:rPr>
-          <w:sz w:val="24"/>
-          <w:szCs w:val="24"/>
-        </w:rPr>
-        <w:t>@translatorsiriusbot</w:t>
-      </w:r>
-      <w:r>
-        <w:rPr>
-          <w:sz w:val="24"/>
-          <w:szCs w:val="24"/>
-        </w:rPr>
-        <w:t xml:space="preserve">. Если работать не будет, нужно запустить локально – запустить файл </w:t>
-      </w:r>
-      <w:proofErr w:type="spellStart"/>
-      <w:r>
-        <w:rPr>
-          <w:sz w:val="24"/>
-          <w:szCs w:val="24"/>
-          <w:lang w:val="en-US"/>
-        </w:rPr>
-        <w:t>tg</w:t>
+        <w:t>py</w:t>
       </w:r>
       <w:proofErr w:type="spellEnd"/>
       <w:r>
@@ -364,196 +360,8 @@
           <w:sz w:val="24"/>
           <w:szCs w:val="24"/>
         </w:rPr>
-        <w:t>_</w:t>
-      </w:r>
-      <w:r>
-        <w:rPr>
-          <w:sz w:val="24"/>
-          <w:szCs w:val="24"/>
-          <w:lang w:val="en-US"/>
-        </w:rPr>
-        <w:t>bot</w:t>
-      </w:r>
-      <w:r>
-        <w:rPr>
-          <w:sz w:val="24"/>
-          <w:szCs w:val="24"/>
-        </w:rPr>
-        <w:t>.</w:t>
-      </w:r>
-      <w:proofErr w:type="spellStart"/>
-      <w:r>
-        <w:rPr>
-          <w:sz w:val="24"/>
-          <w:szCs w:val="24"/>
-          <w:lang w:val="en-US"/>
-        </w:rPr>
-        <w:t>py</w:t>
-      </w:r>
-      <w:proofErr w:type="spellEnd"/>
-      <w:r>
-        <w:rPr>
-          <w:sz w:val="24"/>
-          <w:szCs w:val="24"/>
-        </w:rPr>
         <w:t>. Далее можно пользоваться ботом в телеграмме.</w:t>
       </w:r>
-    </w:p>
-    <w:p>
-      <w:pPr>
-        <w:pStyle w:val="a3"/>
-        <w:numPr>
-          <w:ilvl w:val="0"/>
-          <w:numId w:val="5"/>
-        </w:numPr>
-        <w:rPr>
-          <w:sz w:val="24"/>
-          <w:szCs w:val="24"/>
-        </w:rPr>
-      </w:pPr>
-      <w:r>
-        <w:rPr>
-          <w:sz w:val="24"/>
-          <w:szCs w:val="24"/>
-        </w:rPr>
-        <w:t>Чтобы работала озвучка перевода в десктопном приложении, убедитесь, что у вас установлено два голосовых пакета языка</w:t>
-      </w:r>
-      <w:r>
-        <w:rPr>
-          <w:sz w:val="24"/>
-          <w:szCs w:val="24"/>
-        </w:rPr>
-        <w:t xml:space="preserve">: </w:t>
-      </w:r>
-      <w:r>
-        <w:rPr>
-          <w:sz w:val="24"/>
-          <w:szCs w:val="24"/>
-        </w:rPr>
-        <w:t>русский и английский. Какой будет установлен, такой и будет работать. Для этого зайдите в настройки языка (настройки – язык и время – язык). Вы увидите установленные пакеты языков. Установите нужный язык, поставив галочку «Преобразование текста в речь» (2 скрин). Должен быть значок, выделенный красным на первом скрине. Расположите языки</w:t>
-      </w:r>
-      <w:r>
-        <w:rPr>
-          <w:sz w:val="24"/>
-          <w:szCs w:val="24"/>
-        </w:rPr>
-        <w:t xml:space="preserve">: </w:t>
-      </w:r>
-      <w:r>
-        <w:rPr>
-          <w:sz w:val="24"/>
-          <w:szCs w:val="24"/>
-        </w:rPr>
-        <w:t>сначала русский, затем английский (1 скрин)</w:t>
-      </w:r>
-    </w:p>
-    <w:p>
-      <w:pPr>
-        <w:pStyle w:val="a3"/>
-        <w:rPr>
-          <w:sz w:val="24"/>
-          <w:szCs w:val="24"/>
-        </w:rPr>
-      </w:pPr>
-      <w:r>
-        <w:rPr>
-          <w:noProof/>
-        </w:rPr>
-        <w:drawing>
-          <wp:inline distT="0" distB="0" distL="0" distR="0" wp14:anchorId="35EAE56F" wp14:editId="6584E518">
-            <wp:extent cx="3132667" cy="4023745"/>
-            <wp:effectExtent l="0" t="0" r="0" b="0"/>
-            <wp:docPr id="1" name="Рисунок 1"/>
-            <wp:cNvGraphicFramePr>
-              <a:graphicFrameLocks xmlns:a="http://schemas.openxmlformats.org/drawingml/2006/main" noChangeAspect="1"/>
-            </wp:cNvGraphicFramePr>
-            <a:graphic xmlns:a="http://schemas.openxmlformats.org/drawingml/2006/main">
-              <a:graphicData uri="http://schemas.openxmlformats.org/drawingml/2006/picture">
-                <pic:pic xmlns:pic="http://schemas.openxmlformats.org/drawingml/2006/picture">
-                  <pic:nvPicPr>
-                    <pic:cNvPr id="1" name=""/>
-                    <pic:cNvPicPr/>
-                  </pic:nvPicPr>
-                  <pic:blipFill>
-                    <a:blip r:embed="rId5"/>
-                    <a:stretch>
-                      <a:fillRect/>
-                    </a:stretch>
-                  </pic:blipFill>
-                  <pic:spPr>
-                    <a:xfrm>
-                      <a:off x="0" y="0"/>
-                      <a:ext cx="3138927" cy="4031786"/>
-                    </a:xfrm>
-                    <a:prstGeom prst="rect">
-                      <a:avLst/>
-                    </a:prstGeom>
-                  </pic:spPr>
-                </pic:pic>
-              </a:graphicData>
-            </a:graphic>
-          </wp:inline>
-        </w:drawing>
-      </w:r>
-    </w:p>
-    <w:p>
-      <w:pPr>
-        <w:pStyle w:val="a3"/>
-        <w:rPr>
-          <w:sz w:val="24"/>
-          <w:szCs w:val="24"/>
-        </w:rPr>
-      </w:pPr>
-      <w:r>
-        <w:rPr>
-          <w:noProof/>
-        </w:rPr>
-        <w:lastRenderedPageBreak/>
-        <w:drawing>
-          <wp:inline distT="0" distB="0" distL="0" distR="0" wp14:anchorId="5F206A99" wp14:editId="60574F3A">
-            <wp:extent cx="2379134" cy="2772804"/>
-            <wp:effectExtent l="0" t="0" r="2540" b="8890"/>
-            <wp:docPr id="2" name="Рисунок 2"/>
-            <wp:cNvGraphicFramePr>
-              <a:graphicFrameLocks xmlns:a="http://schemas.openxmlformats.org/drawingml/2006/main" noChangeAspect="1"/>
-            </wp:cNvGraphicFramePr>
-            <a:graphic xmlns:a="http://schemas.openxmlformats.org/drawingml/2006/main">
-              <a:graphicData uri="http://schemas.openxmlformats.org/drawingml/2006/picture">
-                <pic:pic xmlns:pic="http://schemas.openxmlformats.org/drawingml/2006/picture">
-                  <pic:nvPicPr>
-                    <pic:cNvPr id="1" name=""/>
-                    <pic:cNvPicPr/>
-                  </pic:nvPicPr>
-                  <pic:blipFill>
-                    <a:blip r:embed="rId6"/>
-                    <a:stretch>
-                      <a:fillRect/>
-                    </a:stretch>
-                  </pic:blipFill>
-                  <pic:spPr>
-                    <a:xfrm>
-                      <a:off x="0" y="0"/>
-                      <a:ext cx="2382671" cy="2776926"/>
-                    </a:xfrm>
-                    <a:prstGeom prst="rect">
-                      <a:avLst/>
-                    </a:prstGeom>
-                  </pic:spPr>
-                </pic:pic>
-              </a:graphicData>
-            </a:graphic>
-          </wp:inline>
-        </w:drawing>
-      </w:r>
-    </w:p>
-    <w:p>
-      <w:pPr>
-        <w:pStyle w:val="a3"/>
-        <w:rPr>
-          <w:sz w:val="24"/>
-          <w:szCs w:val="24"/>
-        </w:rPr>
-      </w:pPr>
     </w:p>
     <w:p>
       <w:pPr>
@@ -759,7 +567,7 @@
           <w:szCs w:val="24"/>
           <w:lang w:val="en-US"/>
         </w:rPr>
-        <w:t>pyttsx</w:t>
+        <w:t>gTTs</w:t>
       </w:r>
       <w:proofErr w:type="spellEnd"/>
       <w:r>
@@ -767,8 +575,18 @@
           <w:sz w:val="24"/>
           <w:szCs w:val="24"/>
         </w:rPr>
-        <w:t>3</w:t>
-      </w:r>
+        <w:t>. Озвучивает максимум 100 символов – оптимально для слабого интернет-соединения.</w:t>
+      </w:r>
+    </w:p>
+    <w:p>
+      <w:pPr>
+        <w:pStyle w:val="a3"/>
+        <w:ind w:left="1440"/>
+        <w:rPr>
+          <w:sz w:val="24"/>
+          <w:szCs w:val="24"/>
+        </w:rPr>
+      </w:pPr>
     </w:p>
     <w:p>
       <w:pPr>
@@ -1076,39 +894,6 @@
     <w:p>
       <w:pPr>
         <w:ind w:left="1080"/>
-        <w:rPr>
-          <w:sz w:val="24"/>
-          <w:szCs w:val="24"/>
-        </w:rPr>
-      </w:pPr>
-    </w:p>
-    <w:p>
-      <w:pPr>
-        <w:rPr>
-          <w:sz w:val="24"/>
-          <w:szCs w:val="24"/>
-        </w:rPr>
-      </w:pPr>
-    </w:p>
-    <w:p>
-      <w:pPr>
-        <w:pStyle w:val="a3"/>
-        <w:rPr>
-          <w:sz w:val="24"/>
-          <w:szCs w:val="24"/>
-        </w:rPr>
-      </w:pPr>
-    </w:p>
-    <w:p>
-      <w:pPr>
-        <w:rPr>
-          <w:sz w:val="24"/>
-          <w:szCs w:val="24"/>
-        </w:rPr>
-      </w:pPr>
-    </w:p>
-    <w:p>
-      <w:pPr>
         <w:rPr>
           <w:sz w:val="24"/>
           <w:szCs w:val="24"/>
@@ -2235,6 +2020,146 @@
     </w:lvl>
   </w:abstractNum>
   <w:abstractNum w:abstractNumId="9" w15:restartNumberingAfterBreak="0">
+    <w:nsid w:val="50812B3B"/>
+    <w:multiLevelType w:val="hybridMultilevel"/>
+    <w:tmpl w:val="5D7E35F8"/>
+    <w:lvl w:ilvl="0" w:tplc="DC16B0FE">
+      <w:start w:val="1"/>
+      <w:numFmt w:val="bullet"/>
+      <w:lvlText w:val=""/>
+      <w:lvlJc w:val="left"/>
+      <w:pPr>
+        <w:tabs>
+          <w:tab w:val="num" w:pos="720"/>
+        </w:tabs>
+        <w:ind w:left="720" w:hanging="360"/>
+      </w:pPr>
+      <w:rPr>
+        <w:rFonts w:ascii="Wingdings 2" w:hAnsi="Wingdings 2" w:hint="default"/>
+      </w:rPr>
+    </w:lvl>
+    <w:lvl w:ilvl="1" w:tplc="74242A9E" w:tentative="1">
+      <w:start w:val="1"/>
+      <w:numFmt w:val="bullet"/>
+      <w:lvlText w:val=""/>
+      <w:lvlJc w:val="left"/>
+      <w:pPr>
+        <w:tabs>
+          <w:tab w:val="num" w:pos="1440"/>
+        </w:tabs>
+        <w:ind w:left="1440" w:hanging="360"/>
+      </w:pPr>
+      <w:rPr>
+        <w:rFonts w:ascii="Wingdings 2" w:hAnsi="Wingdings 2" w:hint="default"/>
+      </w:rPr>
+    </w:lvl>
+    <w:lvl w:ilvl="2" w:tplc="4A18D940" w:tentative="1">
+      <w:start w:val="1"/>
+      <w:numFmt w:val="bullet"/>
+      <w:lvlText w:val=""/>
+      <w:lvlJc w:val="left"/>
+      <w:pPr>
+        <w:tabs>
+          <w:tab w:val="num" w:pos="2160"/>
+        </w:tabs>
+        <w:ind w:left="2160" w:hanging="360"/>
+      </w:pPr>
+      <w:rPr>
+        <w:rFonts w:ascii="Wingdings 2" w:hAnsi="Wingdings 2" w:hint="default"/>
+      </w:rPr>
+    </w:lvl>
+    <w:lvl w:ilvl="3" w:tplc="E6B8C430" w:tentative="1">
+      <w:start w:val="1"/>
+      <w:numFmt w:val="bullet"/>
+      <w:lvlText w:val=""/>
+      <w:lvlJc w:val="left"/>
+      <w:pPr>
+        <w:tabs>
+          <w:tab w:val="num" w:pos="2880"/>
+        </w:tabs>
+        <w:ind w:left="2880" w:hanging="360"/>
+      </w:pPr>
+      <w:rPr>
+        <w:rFonts w:ascii="Wingdings 2" w:hAnsi="Wingdings 2" w:hint="default"/>
+      </w:rPr>
+    </w:lvl>
+    <w:lvl w:ilvl="4" w:tplc="0C5C808C" w:tentative="1">
+      <w:start w:val="1"/>
+      <w:numFmt w:val="bullet"/>
+      <w:lvlText w:val=""/>
+      <w:lvlJc w:val="left"/>
+      <w:pPr>
+        <w:tabs>
+          <w:tab w:val="num" w:pos="3600"/>
+        </w:tabs>
+        <w:ind w:left="3600" w:hanging="360"/>
+      </w:pPr>
+      <w:rPr>
+        <w:rFonts w:ascii="Wingdings 2" w:hAnsi="Wingdings 2" w:hint="default"/>
+      </w:rPr>
+    </w:lvl>
+    <w:lvl w:ilvl="5" w:tplc="0B9CA5A4" w:tentative="1">
+      <w:start w:val="1"/>
+      <w:numFmt w:val="bullet"/>
+      <w:lvlText w:val=""/>
+      <w:lvlJc w:val="left"/>
+      <w:pPr>
+        <w:tabs>
+          <w:tab w:val="num" w:pos="4320"/>
+        </w:tabs>
+        <w:ind w:left="4320" w:hanging="360"/>
+      </w:pPr>
+      <w:rPr>
+        <w:rFonts w:ascii="Wingdings 2" w:hAnsi="Wingdings 2" w:hint="default"/>
+      </w:rPr>
+    </w:lvl>
+    <w:lvl w:ilvl="6" w:tplc="F6AE253E" w:tentative="1">
+      <w:start w:val="1"/>
+      <w:numFmt w:val="bullet"/>
+      <w:lvlText w:val=""/>
+      <w:lvlJc w:val="left"/>
+      <w:pPr>
+        <w:tabs>
+          <w:tab w:val="num" w:pos="5040"/>
+        </w:tabs>
+        <w:ind w:left="5040" w:hanging="360"/>
+      </w:pPr>
+      <w:rPr>
+        <w:rFonts w:ascii="Wingdings 2" w:hAnsi="Wingdings 2" w:hint="default"/>
+      </w:rPr>
+    </w:lvl>
+    <w:lvl w:ilvl="7" w:tplc="48C406EC" w:tentative="1">
+      <w:start w:val="1"/>
+      <w:numFmt w:val="bullet"/>
+      <w:lvlText w:val=""/>
+      <w:lvlJc w:val="left"/>
+      <w:pPr>
+        <w:tabs>
+          <w:tab w:val="num" w:pos="5760"/>
+        </w:tabs>
+        <w:ind w:left="5760" w:hanging="360"/>
+      </w:pPr>
+      <w:rPr>
+        <w:rFonts w:ascii="Wingdings 2" w:hAnsi="Wingdings 2" w:hint="default"/>
+      </w:rPr>
+    </w:lvl>
+    <w:lvl w:ilvl="8" w:tplc="F7EA72AE" w:tentative="1">
+      <w:start w:val="1"/>
+      <w:numFmt w:val="bullet"/>
+      <w:lvlText w:val=""/>
+      <w:lvlJc w:val="left"/>
+      <w:pPr>
+        <w:tabs>
+          <w:tab w:val="num" w:pos="6480"/>
+        </w:tabs>
+        <w:ind w:left="6480" w:hanging="360"/>
+      </w:pPr>
+      <w:rPr>
+        <w:rFonts w:ascii="Wingdings 2" w:hAnsi="Wingdings 2" w:hint="default"/>
+      </w:rPr>
+    </w:lvl>
+  </w:abstractNum>
+  <w:abstractNum w:abstractNumId="10" w15:restartNumberingAfterBreak="0">
     <w:nsid w:val="5A357845"/>
     <w:multiLevelType w:val="hybridMultilevel"/>
     <w:tmpl w:val="4F54B7AC"/>
@@ -2324,7 +2249,7 @@
       </w:pPr>
     </w:lvl>
   </w:abstractNum>
-  <w:abstractNum w:abstractNumId="10" w15:restartNumberingAfterBreak="0">
+  <w:abstractNum w:abstractNumId="11" w15:restartNumberingAfterBreak="0">
     <w:nsid w:val="62105AE1"/>
     <w:multiLevelType w:val="hybridMultilevel"/>
     <w:tmpl w:val="83A60DBA"/>
@@ -2464,7 +2389,7 @@
       </w:rPr>
     </w:lvl>
   </w:abstractNum>
-  <w:abstractNum w:abstractNumId="11" w15:restartNumberingAfterBreak="0">
+  <w:abstractNum w:abstractNumId="12" w15:restartNumberingAfterBreak="0">
     <w:nsid w:val="63BC007A"/>
     <w:multiLevelType w:val="hybridMultilevel"/>
     <w:tmpl w:val="E55457C2"/>
@@ -2577,7 +2502,7 @@
       </w:rPr>
     </w:lvl>
   </w:abstractNum>
-  <w:abstractNum w:abstractNumId="12" w15:restartNumberingAfterBreak="0">
+  <w:abstractNum w:abstractNumId="13" w15:restartNumberingAfterBreak="0">
     <w:nsid w:val="666748F6"/>
     <w:multiLevelType w:val="hybridMultilevel"/>
     <w:tmpl w:val="A0568C78"/>
@@ -2717,7 +2642,7 @@
       </w:rPr>
     </w:lvl>
   </w:abstractNum>
-  <w:abstractNum w:abstractNumId="13" w15:restartNumberingAfterBreak="0">
+  <w:abstractNum w:abstractNumId="14" w15:restartNumberingAfterBreak="0">
     <w:nsid w:val="6843301C"/>
     <w:multiLevelType w:val="hybridMultilevel"/>
     <w:tmpl w:val="D2F48390"/>
@@ -2857,7 +2782,7 @@
       </w:rPr>
     </w:lvl>
   </w:abstractNum>
-  <w:abstractNum w:abstractNumId="14" w15:restartNumberingAfterBreak="0">
+  <w:abstractNum w:abstractNumId="15" w15:restartNumberingAfterBreak="0">
     <w:nsid w:val="75AB6B5D"/>
     <w:multiLevelType w:val="hybridMultilevel"/>
     <w:tmpl w:val="461AD94A"/>
@@ -2943,7 +2868,7 @@
       </w:pPr>
     </w:lvl>
   </w:abstractNum>
-  <w:abstractNum w:abstractNumId="15" w15:restartNumberingAfterBreak="0">
+  <w:abstractNum w:abstractNumId="16" w15:restartNumberingAfterBreak="0">
     <w:nsid w:val="774269D1"/>
     <w:multiLevelType w:val="hybridMultilevel"/>
     <w:tmpl w:val="761C6C8C"/>
@@ -3057,7 +2982,7 @@
     </w:lvl>
   </w:abstractNum>
   <w:num w:numId="1">
-    <w:abstractNumId w:val="11"/>
+    <w:abstractNumId w:val="12"/>
   </w:num>
   <w:num w:numId="2">
     <w:abstractNumId w:val="4"/>
@@ -3069,16 +2994,16 @@
     <w:abstractNumId w:val="1"/>
   </w:num>
   <w:num w:numId="5">
-    <w:abstractNumId w:val="9"/>
+    <w:abstractNumId w:val="10"/>
   </w:num>
   <w:num w:numId="6">
     <w:abstractNumId w:val="7"/>
   </w:num>
   <w:num w:numId="7">
-    <w:abstractNumId w:val="15"/>
+    <w:abstractNumId w:val="16"/>
   </w:num>
   <w:num w:numId="8">
-    <w:abstractNumId w:val="14"/>
+    <w:abstractNumId w:val="15"/>
   </w:num>
   <w:num w:numId="9">
     <w:abstractNumId w:val="8"/>
@@ -3087,13 +3012,13 @@
     <w:abstractNumId w:val="0"/>
   </w:num>
   <w:num w:numId="11">
-    <w:abstractNumId w:val="10"/>
+    <w:abstractNumId w:val="11"/>
   </w:num>
   <w:num w:numId="12">
     <w:abstractNumId w:val="3"/>
   </w:num>
   <w:num w:numId="13">
-    <w:abstractNumId w:val="12"/>
+    <w:abstractNumId w:val="13"/>
   </w:num>
   <w:num w:numId="14">
     <w:abstractNumId w:val="5"/>
@@ -3105,7 +3030,10 @@
     <w:abstractNumId w:val="2"/>
   </w:num>
   <w:num w:numId="17">
-    <w:abstractNumId w:val="13"/>
+    <w:abstractNumId w:val="14"/>
+  </w:num>
+  <w:num w:numId="18">
+    <w:abstractNumId w:val="9"/>
   </w:num>
 </w:numbering>
 </file>
@@ -3516,7 +3444,6 @@
   <w:style w:type="character" w:default="1" w:styleId="a0">
     <w:name w:val="Default Paragraph Font"/>
     <w:uiPriority w:val="1"/>
-    <w:semiHidden/>
     <w:unhideWhenUsed/>
   </w:style>
   <w:style w:type="table" w:default="1" w:styleId="a1">

</xml_diff>